<commit_message>
lab3 report small fix
</commit_message>
<xml_diff>
--- a/Lab3/Кандрин Алексей. 382008-1. Отчет по лабораторной 3.docx
+++ b/Lab3/Кандрин Алексей. 382008-1. Отчет по лабораторной 3.docx
@@ -943,8 +943,10 @@
           <w:sz w:val="28"/>
           <w:szCs w:val="28"/>
         </w:rPr>
-        <w:t>5</w:t>
-      </w:r>
+        <w:t>4</w:t>
+      </w:r>
+      <w:bookmarkStart w:id="30" w:name="_GoBack"/>
+      <w:bookmarkEnd w:id="30"/>
     </w:p>
     <w:p>
       <w:pPr>
@@ -1000,7 +1002,7 @@
           <w:sz w:val="28"/>
           <w:szCs w:val="28"/>
         </w:rPr>
-        <w:t>9</w:t>
+        <w:t>11</w:t>
       </w:r>
     </w:p>
     <w:p>
@@ -1058,7 +1060,16 @@
           <w:sz w:val="28"/>
           <w:szCs w:val="28"/>
         </w:rPr>
-        <w:t>10</w:t>
+        <w:t>1</w:t>
+      </w:r>
+      <w:r>
+        <w:rPr>
+          <w:rFonts w:ascii="Times New Roman" w:hAnsi="Times New Roman"/>
+          <w:b w:val="0"/>
+          <w:sz w:val="28"/>
+          <w:szCs w:val="28"/>
+        </w:rPr>
+        <w:t>2</w:t>
       </w:r>
     </w:p>
     <w:p>
@@ -5657,9 +5668,20 @@
           <w:color w:val="auto"/>
           <w:sz w:val="20"/>
           <w:u w:val="none"/>
-          <w:lang w:val="en-US"/>
-        </w:rPr>
-        <w:t xml:space="preserve">        // If an item within a Grid is not visible, or if it has a width or height of 0,</w:t>
+        </w:rPr>
+        <w:t xml:space="preserve">        </w:t>
+      </w:r>
+      <w:r>
+        <w:rPr>
+          <w:rStyle w:val="a3"/>
+          <w:rFonts w:ascii="Courier New" w:hAnsi="Courier New" w:cs="Courier New"/>
+          <w:bCs/>
+          <w:color w:val="auto"/>
+          <w:sz w:val="20"/>
+          <w:u w:val="none"/>
+          <w:lang w:val="en-US"/>
+        </w:rPr>
+        <w:t>// If an item within a Grid is not visible, or if it has a width or height of 0,</w:t>
       </w:r>
     </w:p>
     <w:p>
@@ -7034,40 +7056,55 @@
           <w:color w:val="auto"/>
           <w:sz w:val="20"/>
           <w:u w:val="none"/>
-        </w:rPr>
-      </w:pPr>
-      <w:r>
-        <w:rPr>
-          <w:rStyle w:val="a3"/>
-          <w:rFonts w:ascii="Courier New" w:hAnsi="Courier New" w:cs="Courier New"/>
-          <w:bCs/>
-          <w:color w:val="auto"/>
-          <w:sz w:val="20"/>
-          <w:u w:val="none"/>
-        </w:rPr>
-        <w:t xml:space="preserve">                angle: 45</w:t>
-      </w:r>
-    </w:p>
-    <w:p>
-      <w:pPr>
-        <w:jc w:val="left"/>
-        <w:rPr>
-          <w:rStyle w:val="a3"/>
-          <w:rFonts w:ascii="Courier New" w:hAnsi="Courier New" w:cs="Courier New"/>
-          <w:bCs/>
-          <w:color w:val="auto"/>
-          <w:sz w:val="20"/>
-          <w:u w:val="none"/>
-        </w:rPr>
-      </w:pPr>
-      <w:r>
-        <w:rPr>
-          <w:rStyle w:val="a3"/>
-          <w:rFonts w:ascii="Courier New" w:hAnsi="Courier New" w:cs="Courier New"/>
-          <w:bCs/>
-          <w:color w:val="auto"/>
-          <w:sz w:val="20"/>
-          <w:u w:val="none"/>
+          <w:lang w:val="en-US"/>
+        </w:rPr>
+      </w:pPr>
+      <w:r>
+        <w:rPr>
+          <w:rStyle w:val="a3"/>
+          <w:rFonts w:ascii="Courier New" w:hAnsi="Courier New" w:cs="Courier New"/>
+          <w:bCs/>
+          <w:color w:val="auto"/>
+          <w:sz w:val="20"/>
+          <w:u w:val="none"/>
+        </w:rPr>
+        <w:t xml:space="preserve">                </w:t>
+      </w:r>
+      <w:r>
+        <w:rPr>
+          <w:rStyle w:val="a3"/>
+          <w:rFonts w:ascii="Courier New" w:hAnsi="Courier New" w:cs="Courier New"/>
+          <w:bCs/>
+          <w:color w:val="auto"/>
+          <w:sz w:val="20"/>
+          <w:u w:val="none"/>
+          <w:lang w:val="en-US"/>
+        </w:rPr>
+        <w:t>angle: 45</w:t>
+      </w:r>
+    </w:p>
+    <w:p>
+      <w:pPr>
+        <w:jc w:val="left"/>
+        <w:rPr>
+          <w:rStyle w:val="a3"/>
+          <w:rFonts w:ascii="Courier New" w:hAnsi="Courier New" w:cs="Courier New"/>
+          <w:bCs/>
+          <w:color w:val="auto"/>
+          <w:sz w:val="20"/>
+          <w:u w:val="none"/>
+          <w:lang w:val="en-US"/>
+        </w:rPr>
+      </w:pPr>
+      <w:r>
+        <w:rPr>
+          <w:rStyle w:val="a3"/>
+          <w:rFonts w:ascii="Courier New" w:hAnsi="Courier New" w:cs="Courier New"/>
+          <w:bCs/>
+          <w:color w:val="auto"/>
+          <w:sz w:val="20"/>
+          <w:u w:val="none"/>
+          <w:lang w:val="en-US"/>
         </w:rPr>
         <w:t xml:space="preserve">            </w:t>
       </w:r>
@@ -7079,6 +7116,7 @@
           <w:color w:val="auto"/>
           <w:sz w:val="20"/>
           <w:u w:val="none"/>
+          <w:lang w:val="en-US"/>
         </w:rPr>
         <w:t>},</w:t>
       </w:r>
@@ -7093,16 +7131,18 @@
           <w:color w:val="auto"/>
           <w:sz w:val="20"/>
           <w:u w:val="none"/>
-        </w:rPr>
-      </w:pPr>
-      <w:r>
-        <w:rPr>
-          <w:rStyle w:val="a3"/>
-          <w:rFonts w:ascii="Courier New" w:hAnsi="Courier New" w:cs="Courier New"/>
-          <w:bCs/>
-          <w:color w:val="auto"/>
-          <w:sz w:val="20"/>
-          <w:u w:val="none"/>
+          <w:lang w:val="en-US"/>
+        </w:rPr>
+      </w:pPr>
+      <w:r>
+        <w:rPr>
+          <w:rStyle w:val="a3"/>
+          <w:rFonts w:ascii="Courier New" w:hAnsi="Courier New" w:cs="Courier New"/>
+          <w:bCs/>
+          <w:color w:val="auto"/>
+          <w:sz w:val="20"/>
+          <w:u w:val="none"/>
+          <w:lang w:val="en-US"/>
         </w:rPr>
         <w:t xml:space="preserve">            Translate</w:t>
       </w:r>
@@ -7117,16 +7157,18 @@
           <w:color w:val="auto"/>
           <w:sz w:val="20"/>
           <w:u w:val="none"/>
-        </w:rPr>
-      </w:pPr>
-      <w:r>
-        <w:rPr>
-          <w:rStyle w:val="a3"/>
-          <w:rFonts w:ascii="Courier New" w:hAnsi="Courier New" w:cs="Courier New"/>
-          <w:bCs/>
-          <w:color w:val="auto"/>
-          <w:sz w:val="20"/>
-          <w:u w:val="none"/>
+          <w:lang w:val="en-US"/>
+        </w:rPr>
+      </w:pPr>
+      <w:r>
+        <w:rPr>
+          <w:rStyle w:val="a3"/>
+          <w:rFonts w:ascii="Courier New" w:hAnsi="Courier New" w:cs="Courier New"/>
+          <w:bCs/>
+          <w:color w:val="auto"/>
+          <w:sz w:val="20"/>
+          <w:u w:val="none"/>
+          <w:lang w:val="en-US"/>
         </w:rPr>
         <w:t xml:space="preserve">            {</w:t>
       </w:r>
@@ -7141,16 +7183,18 @@
           <w:color w:val="auto"/>
           <w:sz w:val="20"/>
           <w:u w:val="none"/>
-        </w:rPr>
-      </w:pPr>
-      <w:r>
-        <w:rPr>
-          <w:rStyle w:val="a3"/>
-          <w:rFonts w:ascii="Courier New" w:hAnsi="Courier New" w:cs="Courier New"/>
-          <w:bCs/>
-          <w:color w:val="auto"/>
-          <w:sz w:val="20"/>
-          <w:u w:val="none"/>
+          <w:lang w:val="en-US"/>
+        </w:rPr>
+      </w:pPr>
+      <w:r>
+        <w:rPr>
+          <w:rStyle w:val="a3"/>
+          <w:rFonts w:ascii="Courier New" w:hAnsi="Courier New" w:cs="Courier New"/>
+          <w:bCs/>
+          <w:color w:val="auto"/>
+          <w:sz w:val="20"/>
+          <w:u w:val="none"/>
+          <w:lang w:val="en-US"/>
         </w:rPr>
         <w:t xml:space="preserve">                x: item4.rectSize * 2.5</w:t>
       </w:r>
@@ -7175,8 +7219,20 @@
           <w:color w:val="auto"/>
           <w:sz w:val="20"/>
           <w:u w:val="none"/>
-        </w:rPr>
-        <w:t xml:space="preserve">            }</w:t>
+          <w:lang w:val="en-US"/>
+        </w:rPr>
+        <w:t xml:space="preserve">            </w:t>
+      </w:r>
+      <w:r>
+        <w:rPr>
+          <w:rStyle w:val="a3"/>
+          <w:rFonts w:ascii="Courier New" w:hAnsi="Courier New" w:cs="Courier New"/>
+          <w:bCs/>
+          <w:color w:val="auto"/>
+          <w:sz w:val="20"/>
+          <w:u w:val="none"/>
+        </w:rPr>
+        <w:t>}</w:t>
       </w:r>
     </w:p>
     <w:p>
@@ -9984,23 +10040,7 @@
           <w:sz w:val="28"/>
           <w:szCs w:val="28"/>
         </w:rPr>
-        <w:t xml:space="preserve">(дата обращения: </w:t>
-      </w:r>
-      <w:bookmarkStart w:id="30" w:name="_GoBack"/>
-      <w:r>
-        <w:rPr>
-          <w:sz w:val="28"/>
-          <w:szCs w:val="28"/>
-        </w:rPr>
-        <w:t>01</w:t>
-      </w:r>
-      <w:bookmarkEnd w:id="30"/>
-      <w:r>
-        <w:rPr>
-          <w:sz w:val="28"/>
-          <w:szCs w:val="28"/>
-        </w:rPr>
-        <w:t>.</w:t>
+        <w:t>(дата обращения: 01.</w:t>
       </w:r>
       <w:r>
         <w:rPr>
@@ -10237,7 +10277,7 @@
                               <w:rStyle w:val="a4"/>
                               <w:noProof/>
                             </w:rPr>
-                            <w:t>12</w:t>
+                            <w:t>3</w:t>
                           </w:r>
                           <w:r>
                             <w:rPr>
@@ -10314,7 +10354,7 @@
                         <w:rStyle w:val="a4"/>
                         <w:noProof/>
                       </w:rPr>
-                      <w:t>12</w:t>
+                      <w:t>3</w:t>
                     </w:r>
                     <w:r>
                       <w:rPr>
@@ -12367,7 +12407,7 @@
 </file>
 
 <file path=customXml/itemProps2.xml><?xml version="1.0" encoding="utf-8"?>
-<ds:datastoreItem xmlns:ds="http://schemas.openxmlformats.org/officeDocument/2006/customXml" ds:itemID="{20ECCB72-EA8E-492C-8641-514FBA7A11DB}">
+<ds:datastoreItem xmlns:ds="http://schemas.openxmlformats.org/officeDocument/2006/customXml" ds:itemID="{DDFB8C91-C3B2-4DF3-BA20-6B10DFA6F65D}">
   <ds:schemaRefs>
     <ds:schemaRef ds:uri="http://schemas.openxmlformats.org/officeDocument/2006/bibliography"/>
   </ds:schemaRefs>

</xml_diff>